<commit_message>
Atyalização Banco de Dados e Apresentação Power Point
</commit_message>
<xml_diff>
--- a/public/Documentação/Documentaçao.docx
+++ b/public/Documentação/Documentaçao.docx
@@ -337,7 +337,7 @@
           <w:szCs w:val="24"/>
         </w:rPr>
         <w:sectPr>
-          <w:footerReference w:type="default" r:id="rId5"/>
+          <w:footerReference w:type="default" r:id="rId7"/>
           <w:pgSz w:w="11906" w:h="16838"/>
           <w:pgMar w:top="1417" w:right="1701" w:bottom="1417" w:left="1701" w:header="708" w:footer="708" w:gutter="0"/>
           <w:pgBorders w:offsetFrom="page">
@@ -1810,43 +1810,7 @@
           <w:szCs w:val="24"/>
           <w:lang w:eastAsia="pt-BR"/>
         </w:rPr>
-        <w:t xml:space="preserve">s jogadores universitários </w:t>
-      </w:r>
-      <w:r>
-        <w:rPr>
-          <w:rFonts w:ascii="Times New Roman" w:eastAsia="Times New Roman" w:hAnsi="Times New Roman" w:cs="Times New Roman"/>
-          <w:sz w:val="24"/>
-          <w:szCs w:val="24"/>
-          <w:lang w:eastAsia="pt-BR"/>
-        </w:rPr>
-        <w:t xml:space="preserve">se tornem </w:t>
-      </w:r>
-      <w:r>
-        <w:rPr>
-          <w:rFonts w:ascii="Times New Roman" w:eastAsia="Times New Roman" w:hAnsi="Times New Roman" w:cs="Times New Roman"/>
-          <w:sz w:val="24"/>
-          <w:szCs w:val="24"/>
-          <w:lang w:eastAsia="pt-BR"/>
-        </w:rPr>
-        <w:t>elegíveis para o Draft</w:t>
-      </w:r>
-      <w:r>
-        <w:rPr>
-          <w:rFonts w:ascii="Times New Roman" w:eastAsia="Times New Roman" w:hAnsi="Times New Roman" w:cs="Times New Roman"/>
-          <w:sz w:val="24"/>
-          <w:szCs w:val="24"/>
-          <w:lang w:eastAsia="pt-BR"/>
-        </w:rPr>
-        <w:t>,</w:t>
-      </w:r>
-      <w:r>
-        <w:rPr>
-          <w:rFonts w:ascii="Times New Roman" w:eastAsia="Times New Roman" w:hAnsi="Times New Roman" w:cs="Times New Roman"/>
-          <w:sz w:val="24"/>
-          <w:szCs w:val="24"/>
-          <w:lang w:eastAsia="pt-BR"/>
-        </w:rPr>
-        <w:t xml:space="preserve"> devem ter jogado pelo menos três anos em uma faculdade ou universidade nos Estados Unidos e ter atingido uma idade mínima de 21 anos até 1º de setembro do ano do Draft. Eles geralmente se inscrevem para o Draft após a conclusão de sua temporada universitária.</w:t>
+        <w:t>s jogadores universitários se tornem elegíveis para o Draft, devem ter jogado pelo menos três anos em uma faculdade ou universidade nos Estados Unidos e ter atingido uma idade mínima de 21 anos até 1º de setembro do ano do Draft. Eles geralmente se inscrevem para o Draft após a conclusão de sua temporada universitária.</w:t>
       </w:r>
     </w:p>
     <w:p>
@@ -4029,7 +3993,7 @@
                     </pic:cNvPicPr>
                   </pic:nvPicPr>
                   <pic:blipFill>
-                    <a:blip r:embed="rId6">
+                    <a:blip r:embed="rId8">
                       <a:extLst>
                         <a:ext uri="{28A0092B-C50C-407E-A947-70E740481C1C}">
                           <a14:useLocalDpi xmlns:a14="http://schemas.microsoft.com/office/drawing/2010/main" val="0"/>
@@ -4097,7 +4061,7 @@
                     </pic:cNvPicPr>
                   </pic:nvPicPr>
                   <pic:blipFill>
-                    <a:blip r:embed="rId7">
+                    <a:blip r:embed="rId9">
                       <a:extLst>
                         <a:ext uri="{28A0092B-C50C-407E-A947-70E740481C1C}">
                           <a14:useLocalDpi xmlns:a14="http://schemas.microsoft.com/office/drawing/2010/main" val="0"/>
@@ -4143,19 +4107,44 @@
       <w:pPr>
         <w:jc w:val="both"/>
       </w:pPr>
+    </w:p>
+    <w:p>
+      <w:pPr>
+        <w:jc w:val="both"/>
+      </w:pPr>
+    </w:p>
+    <w:p>
+      <w:pPr>
+        <w:jc w:val="both"/>
+      </w:pPr>
+    </w:p>
+    <w:p>
+      <w:pPr>
+        <w:jc w:val="both"/>
+      </w:pPr>
+    </w:p>
+    <w:p>
+      <w:pPr>
+        <w:jc w:val="both"/>
+      </w:pPr>
+    </w:p>
+    <w:p>
+      <w:pPr>
+        <w:jc w:val="both"/>
+      </w:pPr>
       <w:r>
         <w:rPr>
           <w:noProof/>
           <w:highlight w:val="yellow"/>
         </w:rPr>
         <w:drawing>
-          <wp:anchor distT="0" distB="0" distL="114300" distR="114300" simplePos="0" relativeHeight="251661312" behindDoc="1" locked="0" layoutInCell="1" allowOverlap="1" wp14:anchorId="3E1FAB1A" wp14:editId="5A2E553A">
+          <wp:anchor distT="0" distB="0" distL="114300" distR="114300" simplePos="0" relativeHeight="251661312" behindDoc="1" locked="0" layoutInCell="1" allowOverlap="1" wp14:anchorId="3E1FAB1A" wp14:editId="300ADD6E">
             <wp:simplePos x="0" y="0"/>
             <wp:positionH relativeFrom="column">
-              <wp:posOffset>-661035</wp:posOffset>
+              <wp:posOffset>245745</wp:posOffset>
             </wp:positionH>
             <wp:positionV relativeFrom="paragraph">
-              <wp:posOffset>217170</wp:posOffset>
+              <wp:posOffset>1806575</wp:posOffset>
             </wp:positionV>
             <wp:extent cx="5394960" cy="3573780"/>
             <wp:effectExtent l="0" t="0" r="0" b="7620"/>
@@ -4174,7 +4163,7 @@
                     </pic:cNvPicPr>
                   </pic:nvPicPr>
                   <pic:blipFill>
-                    <a:blip r:embed="rId8" cstate="print">
+                    <a:blip r:embed="rId10" cstate="print">
                       <a:extLst>
                         <a:ext uri="{28A0092B-C50C-407E-A947-70E740481C1C}">
                           <a14:useLocalDpi xmlns:a14="http://schemas.microsoft.com/office/drawing/2010/main" val="0"/>
@@ -4205,31 +4194,6 @@
           </wp:anchor>
         </w:drawing>
       </w:r>
-    </w:p>
-    <w:p>
-      <w:pPr>
-        <w:jc w:val="both"/>
-      </w:pPr>
-    </w:p>
-    <w:p>
-      <w:pPr>
-        <w:jc w:val="both"/>
-      </w:pPr>
-    </w:p>
-    <w:p>
-      <w:pPr>
-        <w:jc w:val="both"/>
-      </w:pPr>
-    </w:p>
-    <w:p>
-      <w:pPr>
-        <w:jc w:val="both"/>
-      </w:pPr>
-    </w:p>
-    <w:p>
-      <w:pPr>
-        <w:jc w:val="both"/>
-      </w:pPr>
       <w:r>
         <w:rPr>
           <w:noProof/>
@@ -4260,7 +4224,7 @@
                     </pic:cNvPicPr>
                   </pic:nvPicPr>
                   <pic:blipFill>
-                    <a:blip r:embed="rId9" cstate="print">
+                    <a:blip r:embed="rId11" cstate="print">
                       <a:extLst>
                         <a:ext uri="{28A0092B-C50C-407E-A947-70E740481C1C}">
                           <a14:useLocalDpi xmlns:a14="http://schemas.microsoft.com/office/drawing/2010/main" val="0"/>
@@ -4313,7 +4277,7 @@
                     </pic:cNvPicPr>
                   </pic:nvPicPr>
                   <pic:blipFill>
-                    <a:blip r:embed="rId10">
+                    <a:blip r:embed="rId12">
                       <a:extLst>
                         <a:ext uri="{28A0092B-C50C-407E-A947-70E740481C1C}">
                           <a14:useLocalDpi xmlns:a14="http://schemas.microsoft.com/office/drawing/2010/main" val="0"/>
@@ -4904,23 +4868,7 @@
           <w:sz w:val="24"/>
           <w:szCs w:val="24"/>
         </w:rPr>
-        <w:t xml:space="preserve">Fazer com que após a leitura do site o leitor consiga assistir uma partida de </w:t>
-      </w:r>
-      <w:r>
-        <w:rPr>
-          <w:rFonts w:ascii="Times New Roman" w:eastAsia="Arial" w:hAnsi="Times New Roman" w:cs="Times New Roman"/>
-          <w:sz w:val="24"/>
-          <w:szCs w:val="24"/>
-        </w:rPr>
-        <w:t>flag</w:t>
-      </w:r>
-      <w:r>
-        <w:rPr>
-          <w:rFonts w:ascii="Times New Roman" w:eastAsia="Arial" w:hAnsi="Times New Roman" w:cs="Times New Roman"/>
-          <w:sz w:val="24"/>
-          <w:szCs w:val="24"/>
-        </w:rPr>
-        <w:t xml:space="preserve"> e entender ao menos 50% do que está acontecendo em campo;</w:t>
+        <w:t>Fazer com que após a leitura do site o leitor consiga assistir uma partida de flag e entender ao menos 50% do que está acontecendo em campo;</w:t>
       </w:r>
     </w:p>
     <w:p>
@@ -7262,6 +7210,31 @@
     </w:sectPr>
   </w:body>
 </w:document>
+</file>
+
+<file path=word/endnotes.xml><?xml version="1.0" encoding="utf-8"?>
+<w:endnotes xmlns:wpc="http://schemas.microsoft.com/office/word/2010/wordprocessingCanvas" xmlns:cx="http://schemas.microsoft.com/office/drawing/2014/chartex" xmlns:cx1="http://schemas.microsoft.com/office/drawing/2015/9/8/chartex" xmlns:cx2="http://schemas.microsoft.com/office/drawing/2015/10/21/chartex" xmlns:cx3="http://schemas.microsoft.com/office/drawing/2016/5/9/chartex" xmlns:cx4="http://schemas.microsoft.com/office/drawing/2016/5/10/chartex" xmlns:cx5="http://schemas.microsoft.com/office/drawing/2016/5/11/chartex" xmlns:cx6="http://schemas.microsoft.com/office/drawing/2016/5/12/chartex" xmlns:cx7="http://schemas.microsoft.com/office/drawing/2016/5/13/chartex" xmlns:cx8="http://schemas.microsoft.com/office/drawing/2016/5/14/chartex" xmlns:mc="http://schemas.openxmlformats.org/markup-compatibility/2006" xmlns:aink="http://schemas.microsoft.com/office/drawing/2016/ink" xmlns:am3d="http://schemas.microsoft.com/office/drawing/2017/model3d" xmlns:o="urn:schemas-microsoft-com:office:office" xmlns:oel="http://schemas.microsoft.com/office/2019/extlst" xmlns:r="http://schemas.openxmlformats.org/officeDocument/2006/relationships" xmlns:m="http://schemas.openxmlformats.org/officeDocument/2006/math" xmlns:v="urn:schemas-microsoft-com:vml" xmlns:wp14="http://schemas.microsoft.com/office/word/2010/wordprocessingDrawing" xmlns:wp="http://schemas.openxmlformats.org/drawingml/2006/wordprocessingDrawing" xmlns:w10="urn:schemas-microsoft-com:office:word" xmlns:w="http://schemas.openxmlformats.org/wordprocessingml/2006/main" xmlns:w14="http://schemas.microsoft.com/office/word/2010/wordml" xmlns:w15="http://schemas.microsoft.com/office/word/2012/wordml" xmlns:w16cex="http://schemas.microsoft.com/office/word/2018/wordml/cex" xmlns:w16cid="http://schemas.microsoft.com/office/word/2016/wordml/cid" xmlns:w16="http://schemas.microsoft.com/office/word/2018/wordml" xmlns:w16sdtdh="http://schemas.microsoft.com/office/word/2020/wordml/sdtdatahash" xmlns:w16se="http://schemas.microsoft.com/office/word/2015/wordml/symex" xmlns:wpg="http://schemas.microsoft.com/office/word/2010/wordprocessingGroup" xmlns:wpi="http://schemas.microsoft.com/office/word/2010/wordprocessingInk" xmlns:wne="http://schemas.microsoft.com/office/word/2006/wordml" xmlns:wps="http://schemas.microsoft.com/office/word/2010/wordprocessingShape" mc:Ignorable="w14 w15 w16se w16cid w16 w16cex w16sdtdh wp14">
+  <w:endnote w:type="separator" w:id="-1">
+    <w:p>
+      <w:pPr>
+        <w:spacing w:after="0" w:line="240" w:lineRule="auto"/>
+      </w:pPr>
+      <w:r>
+        <w:separator/>
+      </w:r>
+    </w:p>
+  </w:endnote>
+  <w:endnote w:type="continuationSeparator" w:id="0">
+    <w:p>
+      <w:pPr>
+        <w:spacing w:after="0" w:line="240" w:lineRule="auto"/>
+      </w:pPr>
+      <w:r>
+        <w:continuationSeparator/>
+      </w:r>
+    </w:p>
+  </w:endnote>
+</w:endnotes>
 </file>
 
 <file path=word/footer1.xml><?xml version="1.0" encoding="utf-8"?>
@@ -7274,7 +7247,6 @@
         <w:docPartUnique/>
       </w:docPartObj>
     </w:sdtPr>
-    <w:sdtEndPr/>
     <w:sdtContent>
       <w:p>
         <w:pPr>
@@ -7305,6 +7277,31 @@
     </w:pPr>
   </w:p>
 </w:ftr>
+</file>
+
+<file path=word/footnotes.xml><?xml version="1.0" encoding="utf-8"?>
+<w:footnotes xmlns:wpc="http://schemas.microsoft.com/office/word/2010/wordprocessingCanvas" xmlns:cx="http://schemas.microsoft.com/office/drawing/2014/chartex" xmlns:cx1="http://schemas.microsoft.com/office/drawing/2015/9/8/chartex" xmlns:cx2="http://schemas.microsoft.com/office/drawing/2015/10/21/chartex" xmlns:cx3="http://schemas.microsoft.com/office/drawing/2016/5/9/chartex" xmlns:cx4="http://schemas.microsoft.com/office/drawing/2016/5/10/chartex" xmlns:cx5="http://schemas.microsoft.com/office/drawing/2016/5/11/chartex" xmlns:cx6="http://schemas.microsoft.com/office/drawing/2016/5/12/chartex" xmlns:cx7="http://schemas.microsoft.com/office/drawing/2016/5/13/chartex" xmlns:cx8="http://schemas.microsoft.com/office/drawing/2016/5/14/chartex" xmlns:mc="http://schemas.openxmlformats.org/markup-compatibility/2006" xmlns:aink="http://schemas.microsoft.com/office/drawing/2016/ink" xmlns:am3d="http://schemas.microsoft.com/office/drawing/2017/model3d" xmlns:o="urn:schemas-microsoft-com:office:office" xmlns:oel="http://schemas.microsoft.com/office/2019/extlst" xmlns:r="http://schemas.openxmlformats.org/officeDocument/2006/relationships" xmlns:m="http://schemas.openxmlformats.org/officeDocument/2006/math" xmlns:v="urn:schemas-microsoft-com:vml" xmlns:wp14="http://schemas.microsoft.com/office/word/2010/wordprocessingDrawing" xmlns:wp="http://schemas.openxmlformats.org/drawingml/2006/wordprocessingDrawing" xmlns:w10="urn:schemas-microsoft-com:office:word" xmlns:w="http://schemas.openxmlformats.org/wordprocessingml/2006/main" xmlns:w14="http://schemas.microsoft.com/office/word/2010/wordml" xmlns:w15="http://schemas.microsoft.com/office/word/2012/wordml" xmlns:w16cex="http://schemas.microsoft.com/office/word/2018/wordml/cex" xmlns:w16cid="http://schemas.microsoft.com/office/word/2016/wordml/cid" xmlns:w16="http://schemas.microsoft.com/office/word/2018/wordml" xmlns:w16sdtdh="http://schemas.microsoft.com/office/word/2020/wordml/sdtdatahash" xmlns:w16se="http://schemas.microsoft.com/office/word/2015/wordml/symex" xmlns:wpg="http://schemas.microsoft.com/office/word/2010/wordprocessingGroup" xmlns:wpi="http://schemas.microsoft.com/office/word/2010/wordprocessingInk" xmlns:wne="http://schemas.microsoft.com/office/word/2006/wordml" xmlns:wps="http://schemas.microsoft.com/office/word/2010/wordprocessingShape" mc:Ignorable="w14 w15 w16se w16cid w16 w16cex w16sdtdh wp14">
+  <w:footnote w:type="separator" w:id="-1">
+    <w:p>
+      <w:pPr>
+        <w:spacing w:after="0" w:line="240" w:lineRule="auto"/>
+      </w:pPr>
+      <w:r>
+        <w:separator/>
+      </w:r>
+    </w:p>
+  </w:footnote>
+  <w:footnote w:type="continuationSeparator" w:id="0">
+    <w:p>
+      <w:pPr>
+        <w:spacing w:after="0" w:line="240" w:lineRule="auto"/>
+      </w:pPr>
+      <w:r>
+        <w:continuationSeparator/>
+      </w:r>
+    </w:p>
+  </w:footnote>
+</w:footnotes>
 </file>
 
 <file path=word/numbering.xml><?xml version="1.0" encoding="utf-8"?>

</xml_diff>